<commit_message>
TestBench class, no more templates
</commit_message>
<xml_diff>
--- a/TestbenchWindowXaml.docx
+++ b/TestbenchWindowXaml.docx
@@ -324,16 +324,7 @@
           <w:sz w:val="19"/>
           <w:szCs w:val="19"/>
         </w:rPr>
-        <w:t xml:space="preserve">  </w:t>
-      </w:r>
-      <w:r>
-        <w:rPr>
-          <w:rFonts w:ascii="Consolas" w:hAnsi="Consolas" w:cs="Consolas"/>
-          <w:color w:val="A31515"/>
-          <w:sz w:val="19"/>
-          <w:szCs w:val="19"/>
-        </w:rPr>
-        <w:t xml:space="preserve">  </w:t>
+        <w:t xml:space="preserve">    </w:t>
       </w:r>
       <w:r>
         <w:rPr>
@@ -395,6 +386,7 @@
         </w:rPr>
         <w:t>&lt;</w:t>
       </w:r>
+      <w:proofErr w:type="spellStart"/>
       <w:r>
         <w:rPr>
           <w:rFonts w:ascii="Consolas" w:hAnsi="Consolas" w:cs="Consolas"/>
@@ -404,6 +396,7 @@
         </w:rPr>
         <w:t>StackPanel</w:t>
       </w:r>
+      <w:proofErr w:type="spellEnd"/>
       <w:r>
         <w:rPr>
           <w:rFonts w:ascii="Consolas" w:hAnsi="Consolas" w:cs="Consolas"/>
@@ -458,7 +451,27 @@
           <w:sz w:val="19"/>
           <w:szCs w:val="19"/>
         </w:rPr>
-        <w:t>="AliceBlue"</w:t>
+        <w:t>="</w:t>
+      </w:r>
+      <w:proofErr w:type="spellStart"/>
+      <w:r>
+        <w:rPr>
+          <w:rFonts w:ascii="Consolas" w:hAnsi="Consolas" w:cs="Consolas"/>
+          <w:color w:val="0000FF"/>
+          <w:sz w:val="19"/>
+          <w:szCs w:val="19"/>
+        </w:rPr>
+        <w:t>AliceBlue</w:t>
+      </w:r>
+      <w:proofErr w:type="spellEnd"/>
+      <w:r>
+        <w:rPr>
+          <w:rFonts w:ascii="Consolas" w:hAnsi="Consolas" w:cs="Consolas"/>
+          <w:color w:val="0000FF"/>
+          <w:sz w:val="19"/>
+          <w:szCs w:val="19"/>
+        </w:rPr>
+        <w:t>"</w:t>
       </w:r>
       <w:r>
         <w:rPr>
@@ -1528,13 +1541,898 @@
       </w:pPr>
     </w:p>
     <w:p/>
+    <w:p>
+      <w:r>
+        <w:br w:type="page"/>
+      </w:r>
+    </w:p>
+    <w:tbl>
+      <w:tblPr>
+        <w:tblStyle w:val="TableGrid"/>
+        <w:tblW w:w="0" w:type="auto"/>
+        <w:tblLayout w:type="fixed"/>
+        <w:tblLook w:val="04A0" w:firstRow="1" w:lastRow="0" w:firstColumn="1" w:lastColumn="0" w:noHBand="0" w:noVBand="1"/>
+      </w:tblPr>
+      <w:tblGrid>
+        <w:gridCol w:w="1894"/>
+        <w:gridCol w:w="2609"/>
+        <w:gridCol w:w="1102"/>
+        <w:gridCol w:w="1676"/>
+        <w:gridCol w:w="765"/>
+        <w:gridCol w:w="765"/>
+      </w:tblGrid>
+      <w:tr>
+        <w:tc>
+          <w:tcPr>
+            <w:tcW w:w="1894" w:type="dxa"/>
+          </w:tcPr>
+          <w:p>
+            <w:proofErr w:type="spellStart"/>
+            <w:r>
+              <w:rPr>
+                <w:b/>
+              </w:rPr>
+              <w:lastRenderedPageBreak/>
+              <w:t>YourTestWindow</w:t>
+            </w:r>
+            <w:proofErr w:type="spellEnd"/>
+            <w:r>
+              <w:t xml:space="preserve">: </w:t>
+            </w:r>
+            <w:proofErr w:type="spellStart"/>
+            <w:r>
+              <w:t>TestbenchWindow</w:t>
+            </w:r>
+            <w:proofErr w:type="spellEnd"/>
+          </w:p>
+        </w:tc>
+        <w:tc>
+          <w:tcPr>
+            <w:tcW w:w="2609" w:type="dxa"/>
+          </w:tcPr>
+          <w:p/>
+        </w:tc>
+        <w:tc>
+          <w:tcPr>
+            <w:tcW w:w="1102" w:type="dxa"/>
+          </w:tcPr>
+          <w:p/>
+        </w:tc>
+        <w:tc>
+          <w:tcPr>
+            <w:tcW w:w="1676" w:type="dxa"/>
+          </w:tcPr>
+          <w:p/>
+        </w:tc>
+        <w:tc>
+          <w:tcPr>
+            <w:tcW w:w="765" w:type="dxa"/>
+          </w:tcPr>
+          <w:p/>
+        </w:tc>
+        <w:tc>
+          <w:tcPr>
+            <w:tcW w:w="765" w:type="dxa"/>
+          </w:tcPr>
+          <w:p/>
+        </w:tc>
+      </w:tr>
+      <w:tr>
+        <w:tc>
+          <w:tcPr>
+            <w:tcW w:w="1894" w:type="dxa"/>
+          </w:tcPr>
+          <w:p/>
+        </w:tc>
+        <w:tc>
+          <w:tcPr>
+            <w:tcW w:w="2609" w:type="dxa"/>
+          </w:tcPr>
+          <w:p>
+            <w:pPr>
+              <w:rPr>
+                <w:b/>
+              </w:rPr>
+            </w:pPr>
+            <w:proofErr w:type="spellStart"/>
+            <w:r>
+              <w:rPr>
+                <w:b/>
+              </w:rPr>
+              <w:t>TestBench</w:t>
+            </w:r>
+            <w:proofErr w:type="spellEnd"/>
+          </w:p>
+        </w:tc>
+        <w:tc>
+          <w:tcPr>
+            <w:tcW w:w="1102" w:type="dxa"/>
+          </w:tcPr>
+          <w:p/>
+        </w:tc>
+        <w:tc>
+          <w:tcPr>
+            <w:tcW w:w="1676" w:type="dxa"/>
+          </w:tcPr>
+          <w:p/>
+        </w:tc>
+        <w:tc>
+          <w:tcPr>
+            <w:tcW w:w="765" w:type="dxa"/>
+          </w:tcPr>
+          <w:p/>
+        </w:tc>
+        <w:tc>
+          <w:tcPr>
+            <w:tcW w:w="765" w:type="dxa"/>
+          </w:tcPr>
+          <w:p/>
+        </w:tc>
+      </w:tr>
+      <w:tr>
+        <w:tc>
+          <w:tcPr>
+            <w:tcW w:w="1894" w:type="dxa"/>
+          </w:tcPr>
+          <w:p/>
+        </w:tc>
+        <w:tc>
+          <w:tcPr>
+            <w:tcW w:w="2609" w:type="dxa"/>
+          </w:tcPr>
+          <w:p>
+            <w:r>
+              <w:t xml:space="preserve">   </w:t>
+            </w:r>
+            <w:proofErr w:type="spellStart"/>
+            <w:r>
+              <w:t>T</w:t>
+            </w:r>
+            <w:r>
+              <w:t>estProperties</w:t>
+            </w:r>
+            <w:proofErr w:type="spellEnd"/>
+          </w:p>
+        </w:tc>
+        <w:tc>
+          <w:tcPr>
+            <w:tcW w:w="1102" w:type="dxa"/>
+          </w:tcPr>
+          <w:p>
+            <w:r>
+              <w:t xml:space="preserve">Controls for testing your </w:t>
+            </w:r>
+            <w:proofErr w:type="spellStart"/>
+            <w:r>
+              <w:t>TestControl</w:t>
+            </w:r>
+            <w:proofErr w:type="spellEnd"/>
+          </w:p>
+        </w:tc>
+        <w:tc>
+          <w:tcPr>
+            <w:tcW w:w="1676" w:type="dxa"/>
+          </w:tcPr>
+          <w:p/>
+        </w:tc>
+        <w:tc>
+          <w:tcPr>
+            <w:tcW w:w="765" w:type="dxa"/>
+          </w:tcPr>
+          <w:p/>
+        </w:tc>
+        <w:tc>
+          <w:tcPr>
+            <w:tcW w:w="765" w:type="dxa"/>
+          </w:tcPr>
+          <w:p/>
+        </w:tc>
+      </w:tr>
+      <w:tr>
+        <w:tc>
+          <w:tcPr>
+            <w:tcW w:w="1894" w:type="dxa"/>
+          </w:tcPr>
+          <w:p/>
+        </w:tc>
+        <w:tc>
+          <w:tcPr>
+            <w:tcW w:w="2609" w:type="dxa"/>
+          </w:tcPr>
+          <w:p>
+            <w:r>
+              <w:t xml:space="preserve">  </w:t>
+            </w:r>
+            <w:proofErr w:type="spellStart"/>
+            <w:r>
+              <w:t>S</w:t>
+            </w:r>
+            <w:r>
+              <w:t>tandardPropertyViewer</w:t>
+            </w:r>
+            <w:proofErr w:type="spellEnd"/>
+          </w:p>
+        </w:tc>
+        <w:tc>
+          <w:tcPr>
+            <w:tcW w:w="1102" w:type="dxa"/>
+          </w:tcPr>
+          <w:p/>
+        </w:tc>
+        <w:tc>
+          <w:tcPr>
+            <w:tcW w:w="1676" w:type="dxa"/>
+          </w:tcPr>
+          <w:p/>
+        </w:tc>
+        <w:tc>
+          <w:tcPr>
+            <w:tcW w:w="765" w:type="dxa"/>
+          </w:tcPr>
+          <w:p/>
+        </w:tc>
+        <w:tc>
+          <w:tcPr>
+            <w:tcW w:w="765" w:type="dxa"/>
+          </w:tcPr>
+          <w:p/>
+        </w:tc>
+      </w:tr>
+      <w:tr>
+        <w:tc>
+          <w:tcPr>
+            <w:tcW w:w="1894" w:type="dxa"/>
+          </w:tcPr>
+          <w:p/>
+        </w:tc>
+        <w:tc>
+          <w:tcPr>
+            <w:tcW w:w="2609" w:type="dxa"/>
+          </w:tcPr>
+          <w:p>
+            <w:r>
+              <w:t xml:space="preserve">  </w:t>
+            </w:r>
+            <w:proofErr w:type="spellStart"/>
+            <w:r>
+              <w:t>T</w:t>
+            </w:r>
+            <w:r>
+              <w:t>estControlContainer</w:t>
+            </w:r>
+            <w:proofErr w:type="spellEnd"/>
+          </w:p>
+        </w:tc>
+        <w:tc>
+          <w:tcPr>
+            <w:tcW w:w="1102" w:type="dxa"/>
+          </w:tcPr>
+          <w:p/>
+        </w:tc>
+        <w:tc>
+          <w:tcPr>
+            <w:tcW w:w="1676" w:type="dxa"/>
+          </w:tcPr>
+          <w:p>
+            <w:proofErr w:type="spellStart"/>
+            <w:r>
+              <w:t>wpfTraceViewer</w:t>
+            </w:r>
+            <w:proofErr w:type="spellEnd"/>
+          </w:p>
+        </w:tc>
+        <w:tc>
+          <w:tcPr>
+            <w:tcW w:w="765" w:type="dxa"/>
+          </w:tcPr>
+          <w:p/>
+        </w:tc>
+        <w:tc>
+          <w:tcPr>
+            <w:tcW w:w="765" w:type="dxa"/>
+          </w:tcPr>
+          <w:p/>
+        </w:tc>
+      </w:tr>
+      <w:tr>
+        <w:tc>
+          <w:tcPr>
+            <w:tcW w:w="1894" w:type="dxa"/>
+          </w:tcPr>
+          <w:p/>
+        </w:tc>
+        <w:tc>
+          <w:tcPr>
+            <w:tcW w:w="2609" w:type="dxa"/>
+          </w:tcPr>
+          <w:p>
+            <w:r>
+              <w:t xml:space="preserve">    </w:t>
+            </w:r>
+            <w:proofErr w:type="spellStart"/>
+            <w:r>
+              <w:t>TestControl</w:t>
+            </w:r>
+            <w:proofErr w:type="spellEnd"/>
+          </w:p>
+        </w:tc>
+        <w:tc>
+          <w:tcPr>
+            <w:tcW w:w="1102" w:type="dxa"/>
+          </w:tcPr>
+          <w:p>
+            <w:r>
+              <w:t>Your control to be tested</w:t>
+            </w:r>
+          </w:p>
+        </w:tc>
+        <w:tc>
+          <w:tcPr>
+            <w:tcW w:w="1676" w:type="dxa"/>
+          </w:tcPr>
+          <w:p>
+            <w:bookmarkStart w:id="0" w:name="_GoBack"/>
+            <w:bookmarkEnd w:id="0"/>
+          </w:p>
+        </w:tc>
+        <w:tc>
+          <w:tcPr>
+            <w:tcW w:w="765" w:type="dxa"/>
+          </w:tcPr>
+          <w:p/>
+        </w:tc>
+        <w:tc>
+          <w:tcPr>
+            <w:tcW w:w="765" w:type="dxa"/>
+          </w:tcPr>
+          <w:p/>
+        </w:tc>
+      </w:tr>
+      <w:tr>
+        <w:tc>
+          <w:tcPr>
+            <w:tcW w:w="1894" w:type="dxa"/>
+          </w:tcPr>
+          <w:p/>
+        </w:tc>
+        <w:tc>
+          <w:tcPr>
+            <w:tcW w:w="2609" w:type="dxa"/>
+          </w:tcPr>
+          <w:p/>
+        </w:tc>
+        <w:tc>
+          <w:tcPr>
+            <w:tcW w:w="1102" w:type="dxa"/>
+          </w:tcPr>
+          <w:p/>
+        </w:tc>
+        <w:tc>
+          <w:tcPr>
+            <w:tcW w:w="1676" w:type="dxa"/>
+          </w:tcPr>
+          <w:p/>
+        </w:tc>
+        <w:tc>
+          <w:tcPr>
+            <w:tcW w:w="765" w:type="dxa"/>
+          </w:tcPr>
+          <w:p/>
+        </w:tc>
+        <w:tc>
+          <w:tcPr>
+            <w:tcW w:w="765" w:type="dxa"/>
+          </w:tcPr>
+          <w:p/>
+        </w:tc>
+      </w:tr>
+      <w:tr>
+        <w:tc>
+          <w:tcPr>
+            <w:tcW w:w="1894" w:type="dxa"/>
+          </w:tcPr>
+          <w:p/>
+        </w:tc>
+        <w:tc>
+          <w:tcPr>
+            <w:tcW w:w="2609" w:type="dxa"/>
+          </w:tcPr>
+          <w:p/>
+        </w:tc>
+        <w:tc>
+          <w:tcPr>
+            <w:tcW w:w="1102" w:type="dxa"/>
+          </w:tcPr>
+          <w:p/>
+        </w:tc>
+        <w:tc>
+          <w:tcPr>
+            <w:tcW w:w="1676" w:type="dxa"/>
+          </w:tcPr>
+          <w:p/>
+        </w:tc>
+        <w:tc>
+          <w:tcPr>
+            <w:tcW w:w="765" w:type="dxa"/>
+          </w:tcPr>
+          <w:p/>
+        </w:tc>
+        <w:tc>
+          <w:tcPr>
+            <w:tcW w:w="765" w:type="dxa"/>
+          </w:tcPr>
+          <w:p/>
+        </w:tc>
+      </w:tr>
+    </w:tbl>
+    <w:p/>
+    <w:tbl>
+      <w:tblPr>
+        <w:tblStyle w:val="TableGrid"/>
+        <w:tblW w:w="0" w:type="auto"/>
+        <w:tblLayout w:type="fixed"/>
+        <w:tblLook w:val="04A0" w:firstRow="1" w:lastRow="0" w:firstColumn="1" w:lastColumn="0" w:noHBand="0" w:noVBand="1"/>
+      </w:tblPr>
+      <w:tblGrid>
+        <w:gridCol w:w="1894"/>
+        <w:gridCol w:w="2609"/>
+        <w:gridCol w:w="1102"/>
+        <w:gridCol w:w="1676"/>
+        <w:gridCol w:w="765"/>
+        <w:gridCol w:w="765"/>
+      </w:tblGrid>
+      <w:tr>
+        <w:tc>
+          <w:tcPr>
+            <w:tcW w:w="1894" w:type="dxa"/>
+            <w:shd w:val="clear" w:color="auto" w:fill="FFFFCC"/>
+          </w:tcPr>
+          <w:p>
+            <w:proofErr w:type="spellStart"/>
+            <w:r>
+              <w:rPr>
+                <w:b/>
+              </w:rPr>
+              <w:t>YourTestWindow</w:t>
+            </w:r>
+            <w:proofErr w:type="spellEnd"/>
+            <w:r>
+              <w:t xml:space="preserve">: </w:t>
+            </w:r>
+            <w:proofErr w:type="spellStart"/>
+            <w:r>
+              <w:t>TestbenchWindow</w:t>
+            </w:r>
+            <w:proofErr w:type="spellEnd"/>
+          </w:p>
+        </w:tc>
+        <w:tc>
+          <w:tcPr>
+            <w:tcW w:w="2609" w:type="dxa"/>
+            <w:shd w:val="clear" w:color="auto" w:fill="FFFFCC"/>
+          </w:tcPr>
+          <w:p/>
+        </w:tc>
+        <w:tc>
+          <w:tcPr>
+            <w:tcW w:w="1102" w:type="dxa"/>
+            <w:shd w:val="clear" w:color="auto" w:fill="FFFFCC"/>
+          </w:tcPr>
+          <w:p/>
+        </w:tc>
+        <w:tc>
+          <w:tcPr>
+            <w:tcW w:w="1676" w:type="dxa"/>
+            <w:shd w:val="clear" w:color="auto" w:fill="FFFFCC"/>
+          </w:tcPr>
+          <w:p/>
+        </w:tc>
+        <w:tc>
+          <w:tcPr>
+            <w:tcW w:w="765" w:type="dxa"/>
+            <w:shd w:val="clear" w:color="auto" w:fill="FFFFCC"/>
+          </w:tcPr>
+          <w:p/>
+        </w:tc>
+        <w:tc>
+          <w:tcPr>
+            <w:tcW w:w="765" w:type="dxa"/>
+            <w:shd w:val="clear" w:color="auto" w:fill="FFFFCC"/>
+          </w:tcPr>
+          <w:p/>
+        </w:tc>
+      </w:tr>
+      <w:tr>
+        <w:tc>
+          <w:tcPr>
+            <w:tcW w:w="1894" w:type="dxa"/>
+            <w:shd w:val="clear" w:color="auto" w:fill="FFFFCC"/>
+          </w:tcPr>
+          <w:p/>
+        </w:tc>
+        <w:tc>
+          <w:tcPr>
+            <w:tcW w:w="2609" w:type="dxa"/>
+            <w:shd w:val="clear" w:color="auto" w:fill="CCFFCC"/>
+          </w:tcPr>
+          <w:p>
+            <w:pPr>
+              <w:rPr>
+                <w:b/>
+              </w:rPr>
+            </w:pPr>
+            <w:proofErr w:type="spellStart"/>
+            <w:r>
+              <w:rPr>
+                <w:b/>
+              </w:rPr>
+              <w:t>TestBench</w:t>
+            </w:r>
+            <w:proofErr w:type="spellEnd"/>
+          </w:p>
+        </w:tc>
+        <w:tc>
+          <w:tcPr>
+            <w:tcW w:w="1102" w:type="dxa"/>
+            <w:shd w:val="clear" w:color="auto" w:fill="CCFFCC"/>
+          </w:tcPr>
+          <w:p/>
+        </w:tc>
+        <w:tc>
+          <w:tcPr>
+            <w:tcW w:w="1676" w:type="dxa"/>
+            <w:shd w:val="clear" w:color="auto" w:fill="CCFFCC"/>
+          </w:tcPr>
+          <w:p/>
+        </w:tc>
+        <w:tc>
+          <w:tcPr>
+            <w:tcW w:w="765" w:type="dxa"/>
+            <w:shd w:val="clear" w:color="auto" w:fill="CCFFCC"/>
+          </w:tcPr>
+          <w:p/>
+        </w:tc>
+        <w:tc>
+          <w:tcPr>
+            <w:tcW w:w="765" w:type="dxa"/>
+            <w:shd w:val="clear" w:color="auto" w:fill="CCFFCC"/>
+          </w:tcPr>
+          <w:p/>
+        </w:tc>
+      </w:tr>
+      <w:tr>
+        <w:tc>
+          <w:tcPr>
+            <w:tcW w:w="1894" w:type="dxa"/>
+            <w:shd w:val="clear" w:color="auto" w:fill="FFFFCC"/>
+          </w:tcPr>
+          <w:p/>
+        </w:tc>
+        <w:tc>
+          <w:tcPr>
+            <w:tcW w:w="2609" w:type="dxa"/>
+            <w:shd w:val="clear" w:color="auto" w:fill="CCFFCC"/>
+          </w:tcPr>
+          <w:p>
+            <w:r>
+              <w:t xml:space="preserve">   </w:t>
+            </w:r>
+            <w:proofErr w:type="spellStart"/>
+            <w:r>
+              <w:t>T</w:t>
+            </w:r>
+            <w:r>
+              <w:t>estProperties</w:t>
+            </w:r>
+            <w:proofErr w:type="spellEnd"/>
+          </w:p>
+        </w:tc>
+        <w:tc>
+          <w:tcPr>
+            <w:tcW w:w="1102" w:type="dxa"/>
+            <w:shd w:val="clear" w:color="auto" w:fill="FFFFCC"/>
+          </w:tcPr>
+          <w:p>
+            <w:r>
+              <w:t xml:space="preserve">Controls for testing your </w:t>
+            </w:r>
+            <w:proofErr w:type="spellStart"/>
+            <w:r>
+              <w:t>TestControl</w:t>
+            </w:r>
+            <w:proofErr w:type="spellEnd"/>
+          </w:p>
+        </w:tc>
+        <w:tc>
+          <w:tcPr>
+            <w:tcW w:w="1676" w:type="dxa"/>
+            <w:shd w:val="clear" w:color="auto" w:fill="CCFFCC"/>
+          </w:tcPr>
+          <w:p/>
+        </w:tc>
+        <w:tc>
+          <w:tcPr>
+            <w:tcW w:w="765" w:type="dxa"/>
+            <w:shd w:val="clear" w:color="auto" w:fill="CCFFCC"/>
+          </w:tcPr>
+          <w:p/>
+        </w:tc>
+        <w:tc>
+          <w:tcPr>
+            <w:tcW w:w="765" w:type="dxa"/>
+            <w:shd w:val="clear" w:color="auto" w:fill="CCFFCC"/>
+          </w:tcPr>
+          <w:p/>
+        </w:tc>
+      </w:tr>
+      <w:tr>
+        <w:tc>
+          <w:tcPr>
+            <w:tcW w:w="1894" w:type="dxa"/>
+            <w:shd w:val="clear" w:color="auto" w:fill="FFFFCC"/>
+          </w:tcPr>
+          <w:p/>
+        </w:tc>
+        <w:tc>
+          <w:tcPr>
+            <w:tcW w:w="2609" w:type="dxa"/>
+            <w:shd w:val="clear" w:color="auto" w:fill="CCFFCC"/>
+          </w:tcPr>
+          <w:p>
+            <w:r>
+              <w:t xml:space="preserve">  </w:t>
+            </w:r>
+            <w:proofErr w:type="spellStart"/>
+            <w:r>
+              <w:t>S</w:t>
+            </w:r>
+            <w:r>
+              <w:t>tandardPropertyViewer</w:t>
+            </w:r>
+            <w:proofErr w:type="spellEnd"/>
+          </w:p>
+        </w:tc>
+        <w:tc>
+          <w:tcPr>
+            <w:tcW w:w="1102" w:type="dxa"/>
+            <w:shd w:val="clear" w:color="auto" w:fill="CCFFCC"/>
+          </w:tcPr>
+          <w:p/>
+        </w:tc>
+        <w:tc>
+          <w:tcPr>
+            <w:tcW w:w="1676" w:type="dxa"/>
+            <w:shd w:val="clear" w:color="auto" w:fill="CCFFCC"/>
+          </w:tcPr>
+          <w:p/>
+        </w:tc>
+        <w:tc>
+          <w:tcPr>
+            <w:tcW w:w="765" w:type="dxa"/>
+            <w:shd w:val="clear" w:color="auto" w:fill="CCFFCC"/>
+          </w:tcPr>
+          <w:p/>
+        </w:tc>
+        <w:tc>
+          <w:tcPr>
+            <w:tcW w:w="765" w:type="dxa"/>
+            <w:shd w:val="clear" w:color="auto" w:fill="CCFFCC"/>
+          </w:tcPr>
+          <w:p/>
+        </w:tc>
+      </w:tr>
+      <w:tr>
+        <w:tc>
+          <w:tcPr>
+            <w:tcW w:w="1894" w:type="dxa"/>
+            <w:shd w:val="clear" w:color="auto" w:fill="FFFFCC"/>
+          </w:tcPr>
+          <w:p/>
+        </w:tc>
+        <w:tc>
+          <w:tcPr>
+            <w:tcW w:w="2609" w:type="dxa"/>
+            <w:shd w:val="clear" w:color="auto" w:fill="CCFFCC"/>
+          </w:tcPr>
+          <w:p>
+            <w:r>
+              <w:t xml:space="preserve">  </w:t>
+            </w:r>
+            <w:proofErr w:type="spellStart"/>
+            <w:r>
+              <w:t>T</w:t>
+            </w:r>
+            <w:r>
+              <w:t>estControlContainer</w:t>
+            </w:r>
+            <w:proofErr w:type="spellEnd"/>
+          </w:p>
+        </w:tc>
+        <w:tc>
+          <w:tcPr>
+            <w:tcW w:w="1102" w:type="dxa"/>
+            <w:shd w:val="clear" w:color="auto" w:fill="CCFFCC"/>
+          </w:tcPr>
+          <w:p/>
+        </w:tc>
+        <w:tc>
+          <w:tcPr>
+            <w:tcW w:w="1676" w:type="dxa"/>
+            <w:shd w:val="clear" w:color="auto" w:fill="CCFFCC"/>
+          </w:tcPr>
+          <w:p>
+            <w:proofErr w:type="spellStart"/>
+            <w:r>
+              <w:t>wpfTraceViewer</w:t>
+            </w:r>
+            <w:proofErr w:type="spellEnd"/>
+          </w:p>
+        </w:tc>
+        <w:tc>
+          <w:tcPr>
+            <w:tcW w:w="765" w:type="dxa"/>
+            <w:shd w:val="clear" w:color="auto" w:fill="CCFFCC"/>
+          </w:tcPr>
+          <w:p/>
+        </w:tc>
+        <w:tc>
+          <w:tcPr>
+            <w:tcW w:w="765" w:type="dxa"/>
+            <w:shd w:val="clear" w:color="auto" w:fill="CCFFCC"/>
+          </w:tcPr>
+          <w:p/>
+        </w:tc>
+      </w:tr>
+      <w:tr>
+        <w:tc>
+          <w:tcPr>
+            <w:tcW w:w="1894" w:type="dxa"/>
+            <w:shd w:val="clear" w:color="auto" w:fill="FFFFCC"/>
+          </w:tcPr>
+          <w:p/>
+        </w:tc>
+        <w:tc>
+          <w:tcPr>
+            <w:tcW w:w="2609" w:type="dxa"/>
+            <w:shd w:val="clear" w:color="auto" w:fill="CCFFCC"/>
+          </w:tcPr>
+          <w:p>
+            <w:r>
+              <w:t xml:space="preserve">    </w:t>
+            </w:r>
+            <w:proofErr w:type="spellStart"/>
+            <w:r>
+              <w:t>TestControl</w:t>
+            </w:r>
+            <w:proofErr w:type="spellEnd"/>
+          </w:p>
+        </w:tc>
+        <w:tc>
+          <w:tcPr>
+            <w:tcW w:w="1102" w:type="dxa"/>
+            <w:shd w:val="clear" w:color="auto" w:fill="FFFFCC"/>
+          </w:tcPr>
+          <w:p>
+            <w:r>
+              <w:t>Your control to be tested</w:t>
+            </w:r>
+          </w:p>
+        </w:tc>
+        <w:tc>
+          <w:tcPr>
+            <w:tcW w:w="1676" w:type="dxa"/>
+            <w:shd w:val="clear" w:color="auto" w:fill="CCFFCC"/>
+          </w:tcPr>
+          <w:p/>
+        </w:tc>
+        <w:tc>
+          <w:tcPr>
+            <w:tcW w:w="765" w:type="dxa"/>
+            <w:shd w:val="clear" w:color="auto" w:fill="CCFFCC"/>
+          </w:tcPr>
+          <w:p/>
+        </w:tc>
+        <w:tc>
+          <w:tcPr>
+            <w:tcW w:w="765" w:type="dxa"/>
+            <w:shd w:val="clear" w:color="auto" w:fill="CCFFCC"/>
+          </w:tcPr>
+          <w:p/>
+        </w:tc>
+      </w:tr>
+      <w:tr>
+        <w:tc>
+          <w:tcPr>
+            <w:tcW w:w="1894" w:type="dxa"/>
+            <w:shd w:val="clear" w:color="auto" w:fill="FFFFCC"/>
+          </w:tcPr>
+          <w:p/>
+        </w:tc>
+        <w:tc>
+          <w:tcPr>
+            <w:tcW w:w="2609" w:type="dxa"/>
+            <w:shd w:val="clear" w:color="auto" w:fill="CCFFCC"/>
+          </w:tcPr>
+          <w:p/>
+        </w:tc>
+        <w:tc>
+          <w:tcPr>
+            <w:tcW w:w="1102" w:type="dxa"/>
+            <w:shd w:val="clear" w:color="auto" w:fill="CCFFCC"/>
+          </w:tcPr>
+          <w:p/>
+        </w:tc>
+        <w:tc>
+          <w:tcPr>
+            <w:tcW w:w="1676" w:type="dxa"/>
+            <w:shd w:val="clear" w:color="auto" w:fill="CCFFCC"/>
+          </w:tcPr>
+          <w:p/>
+        </w:tc>
+        <w:tc>
+          <w:tcPr>
+            <w:tcW w:w="765" w:type="dxa"/>
+            <w:shd w:val="clear" w:color="auto" w:fill="CCFFCC"/>
+          </w:tcPr>
+          <w:p/>
+        </w:tc>
+        <w:tc>
+          <w:tcPr>
+            <w:tcW w:w="765" w:type="dxa"/>
+            <w:shd w:val="clear" w:color="auto" w:fill="CCFFCC"/>
+          </w:tcPr>
+          <w:p/>
+        </w:tc>
+      </w:tr>
+      <w:tr>
+        <w:tc>
+          <w:tcPr>
+            <w:tcW w:w="1894" w:type="dxa"/>
+            <w:shd w:val="clear" w:color="auto" w:fill="FFFFCC"/>
+          </w:tcPr>
+          <w:p/>
+        </w:tc>
+        <w:tc>
+          <w:tcPr>
+            <w:tcW w:w="2609" w:type="dxa"/>
+            <w:shd w:val="clear" w:color="auto" w:fill="CCFFCC"/>
+          </w:tcPr>
+          <w:p/>
+        </w:tc>
+        <w:tc>
+          <w:tcPr>
+            <w:tcW w:w="1102" w:type="dxa"/>
+            <w:shd w:val="clear" w:color="auto" w:fill="CCFFCC"/>
+          </w:tcPr>
+          <w:p/>
+        </w:tc>
+        <w:tc>
+          <w:tcPr>
+            <w:tcW w:w="1676" w:type="dxa"/>
+            <w:shd w:val="clear" w:color="auto" w:fill="CCFFCC"/>
+          </w:tcPr>
+          <w:p/>
+        </w:tc>
+        <w:tc>
+          <w:tcPr>
+            <w:tcW w:w="765" w:type="dxa"/>
+            <w:shd w:val="clear" w:color="auto" w:fill="CCFFCC"/>
+          </w:tcPr>
+          <w:p/>
+        </w:tc>
+        <w:tc>
+          <w:tcPr>
+            <w:tcW w:w="765" w:type="dxa"/>
+            <w:shd w:val="clear" w:color="auto" w:fill="CCFFCC"/>
+          </w:tcPr>
+          <w:p/>
+        </w:tc>
+      </w:tr>
+    </w:tbl>
     <w:p/>
     <w:p/>
     <w:p/>
-    <w:p>
-      <w:bookmarkStart w:id="0" w:name="_GoBack"/>
-      <w:bookmarkEnd w:id="0"/>
-    </w:p>
+    <w:p/>
     <w:sectPr>
       <w:pgSz w:w="12240" w:h="15840"/>
       <w:pgMar w:top="1440" w:right="1440" w:bottom="1440" w:left="1440" w:header="720" w:footer="720" w:gutter="0"/>
@@ -1704,11 +2602,11 @@
   <w:style w:type="paragraph" w:default="1" w:styleId="Normal">
     <w:name w:val="Normal"/>
     <w:qFormat/>
+    <w:rsid w:val="007D2836"/>
   </w:style>
   <w:style w:type="character" w:default="1" w:styleId="DefaultParagraphFont">
     <w:name w:val="Default Paragraph Font"/>
     <w:uiPriority w:val="1"/>
-    <w:semiHidden/>
     <w:unhideWhenUsed/>
   </w:style>
   <w:style w:type="table" w:default="1" w:styleId="TableNormal">
@@ -1731,6 +2629,25 @@
     <w:uiPriority w:val="99"/>
     <w:semiHidden/>
     <w:unhideWhenUsed/>
+  </w:style>
+  <w:style w:type="table" w:styleId="TableGrid">
+    <w:name w:val="Table Grid"/>
+    <w:basedOn w:val="TableNormal"/>
+    <w:uiPriority w:val="59"/>
+    <w:rsid w:val="00EC52F4"/>
+    <w:pPr>
+      <w:spacing w:after="0" w:line="240" w:lineRule="auto"/>
+    </w:pPr>
+    <w:tblPr>
+      <w:tblBorders>
+        <w:top w:val="single" w:sz="4" w:space="0" w:color="auto"/>
+        <w:left w:val="single" w:sz="4" w:space="0" w:color="auto"/>
+        <w:bottom w:val="single" w:sz="4" w:space="0" w:color="auto"/>
+        <w:right w:val="single" w:sz="4" w:space="0" w:color="auto"/>
+        <w:insideH w:val="single" w:sz="4" w:space="0" w:color="auto"/>
+        <w:insideV w:val="single" w:sz="4" w:space="0" w:color="auto"/>
+      </w:tblBorders>
+    </w:tblPr>
   </w:style>
 </w:styles>
 </file>
@@ -1894,11 +2811,11 @@
   <w:style w:type="paragraph" w:default="1" w:styleId="Normal">
     <w:name w:val="Normal"/>
     <w:qFormat/>
+    <w:rsid w:val="007D2836"/>
   </w:style>
   <w:style w:type="character" w:default="1" w:styleId="DefaultParagraphFont">
     <w:name w:val="Default Paragraph Font"/>
     <w:uiPriority w:val="1"/>
-    <w:semiHidden/>
     <w:unhideWhenUsed/>
   </w:style>
   <w:style w:type="table" w:default="1" w:styleId="TableNormal">
@@ -1921,6 +2838,25 @@
     <w:uiPriority w:val="99"/>
     <w:semiHidden/>
     <w:unhideWhenUsed/>
+  </w:style>
+  <w:style w:type="table" w:styleId="TableGrid">
+    <w:name w:val="Table Grid"/>
+    <w:basedOn w:val="TableNormal"/>
+    <w:uiPriority w:val="59"/>
+    <w:rsid w:val="00EC52F4"/>
+    <w:pPr>
+      <w:spacing w:after="0" w:line="240" w:lineRule="auto"/>
+    </w:pPr>
+    <w:tblPr>
+      <w:tblBorders>
+        <w:top w:val="single" w:sz="4" w:space="0" w:color="auto"/>
+        <w:left w:val="single" w:sz="4" w:space="0" w:color="auto"/>
+        <w:bottom w:val="single" w:sz="4" w:space="0" w:color="auto"/>
+        <w:right w:val="single" w:sz="4" w:space="0" w:color="auto"/>
+        <w:insideH w:val="single" w:sz="4" w:space="0" w:color="auto"/>
+        <w:insideV w:val="single" w:sz="4" w:space="0" w:color="auto"/>
+      </w:tblBorders>
+    </w:tblPr>
   </w:style>
 </w:styles>
 </file>

</xml_diff>